<commit_message>
Completed flow for adding recipes
</commit_message>
<xml_diff>
--- a/Dokumentasjon/Prosjektraport.docx
+++ b/Dokumentasjon/Prosjektraport.docx
@@ -696,19 +696,7 @@
           <w:rPr>
             <w:rStyle w:val="Hyperkobling"/>
           </w:rPr>
-          <w:t>H</w:t>
-        </w:r>
-        <w:r>
-          <w:rPr>
-            <w:rStyle w:val="Hyperkobling"/>
-          </w:rPr>
-          <w:t>E</w:t>
-        </w:r>
-        <w:r>
-          <w:rPr>
-            <w:rStyle w:val="Hyperkobling"/>
-          </w:rPr>
-          <w:t>R</w:t>
+          <w:t>HER</w:t>
         </w:r>
       </w:hyperlink>
       <w:r>
@@ -722,6 +710,9 @@
     </w:p>
     <w:p>
       <w:r>
+        <w:rPr>
+          <w:noProof/>
+        </w:rPr>
         <w:drawing>
           <wp:inline distT="0" distB="0" distL="0" distR="0" wp14:anchorId="795571AE" wp14:editId="1B7E4892">
             <wp:extent cx="5731510" cy="3010535"/>
@@ -771,20 +762,43 @@
           <w:bottom w:val="single" w:sz="6" w:space="1" w:color="auto"/>
         </w:pBdr>
         <w:jc w:val="left"/>
+        <w:rPr>
+          <w:lang w:val="nn-NO"/>
+        </w:rPr>
       </w:pPr>
       <w:bookmarkStart w:id="2" w:name="_Toc136173619"/>
       <w:r>
+        <w:rPr>
+          <w:lang w:val="nn-NO"/>
+        </w:rPr>
         <w:lastRenderedPageBreak/>
         <w:t>Dokumentasjon</w:t>
       </w:r>
       <w:bookmarkEnd w:id="2"/>
     </w:p>
-    <w:p/>
     <w:p>
+      <w:pPr>
+        <w:rPr>
+          <w:lang w:val="nn-NO"/>
+        </w:rPr>
+      </w:pPr>
+    </w:p>
+    <w:p>
+      <w:pPr>
+        <w:rPr>
+          <w:lang w:val="nn-NO"/>
+        </w:rPr>
+      </w:pPr>
       <w:r>
+        <w:rPr>
+          <w:lang w:val="nn-NO"/>
+        </w:rPr>
         <w:t>Skjermbilde av nettverkskart</w:t>
       </w:r>
       <w:r>
+        <w:rPr>
+          <w:lang w:val="nn-NO"/>
+        </w:rPr>
         <w:t>:</w:t>
       </w:r>
       <w:r>
@@ -868,6 +882,7 @@
           <w:bCs/>
           <w:sz w:val="24"/>
           <w:szCs w:val="24"/>
+          <w:lang w:val="nn-NO"/>
         </w:rPr>
       </w:pPr>
       <w:r>
@@ -876,6 +891,7 @@
           <w:bCs/>
           <w:sz w:val="24"/>
           <w:szCs w:val="24"/>
+          <w:lang w:val="nn-NO"/>
         </w:rPr>
         <w:t>Teknisk dokumentasjon:</w:t>
       </w:r>
@@ -938,10 +954,10 @@
             <v:path o:extrusionok="f" gradientshapeok="t" o:connecttype="rect"/>
             <o:lock v:ext="edit" aspectratio="t"/>
           </v:shapetype>
-          <v:shape id="_x0000_i1025" type="#_x0000_t75" style="width:468.75pt;height:169.5pt" o:ole="">
+          <v:shape id="_x0000_i1025" type="#_x0000_t75" style="width:468.45pt;height:169.25pt" o:ole="">
             <v:imagedata r:id="rId11" o:title=""/>
           </v:shape>
-          <o:OLEObject Type="Embed" ProgID="Excel.Sheet.12" ShapeID="_x0000_i1025" DrawAspect="Content" ObjectID="_1746791723" r:id="rId12"/>
+          <o:OLEObject Type="Embed" ProgID="Excel.Sheet.12" ShapeID="_x0000_i1025" DrawAspect="Content" ObjectID="_1747047530" r:id="rId12"/>
         </w:object>
       </w:r>
     </w:p>
@@ -2045,14 +2061,7 @@
                 <w:rFonts w:ascii="Arial" w:hAnsi="Arial" w:cs="Arial"/>
                 <w:szCs w:val="24"/>
               </w:rPr>
-              <w:t xml:space="preserve">Backup av </w:t>
-            </w:r>
-            <w:r>
-              <w:rPr>
-                <w:rFonts w:ascii="Arial" w:hAnsi="Arial" w:cs="Arial"/>
-                <w:szCs w:val="24"/>
-              </w:rPr>
-              <w:t>nødvendig data</w:t>
+              <w:t>Backup av nødvendig data</w:t>
             </w:r>
           </w:p>
         </w:tc>
@@ -2265,7 +2274,7 @@
                 <w:rFonts w:ascii="Arial" w:hAnsi="Arial" w:cs="Arial"/>
                 <w:szCs w:val="24"/>
               </w:rPr>
-              <w:t>1212</w:t>
+              <w:t>12</w:t>
             </w:r>
           </w:p>
         </w:tc>
@@ -3251,13 +3260,35 @@
             <w:tcW w:w="3114" w:type="dxa"/>
           </w:tcPr>
           <w:p>
-            <w:r>
+            <w:pPr>
+              <w:rPr>
+                <w:lang w:val="nn-NO"/>
+              </w:rPr>
+            </w:pPr>
+            <w:r>
+              <w:rPr>
+                <w:lang w:val="nn-NO"/>
+              </w:rPr>
               <w:t>Case 4</w:t>
             </w:r>
           </w:p>
-          <w:p/>
-          <w:p>
-            <w:r>
+          <w:p>
+            <w:pPr>
+              <w:rPr>
+                <w:lang w:val="nn-NO"/>
+              </w:rPr>
+            </w:pPr>
+          </w:p>
+          <w:p>
+            <w:pPr>
+              <w:rPr>
+                <w:lang w:val="nn-NO"/>
+              </w:rPr>
+            </w:pPr>
+            <w:r>
+              <w:rPr>
+                <w:lang w:val="nn-NO"/>
+              </w:rPr>
               <w:t>Rette opp i nettverksfeil</w:t>
             </w:r>
           </w:p>

</xml_diff>